<commit_message>
update to the formatting template
</commit_message>
<xml_diff>
--- a/Problem Formulation/Formating template.docx
+++ b/Problem Formulation/Formating template.docx
@@ -583,25 +583,22 @@
           <w:rFonts w:ascii="Times New Roman" w:hAnsi="Times New Roman" w:cs="Times New Roman"/>
           <w:sz w:val="20"/>
           <w:szCs w:val="20"/>
-          <w:lang w:val="fr-FR"/>
-        </w:rPr>
-      </w:pPr>
-    </w:p>
-    <w:p>
-      <w:pPr>
-        <w:rPr>
-          <w:rFonts w:ascii="Times New Roman" w:hAnsi="Times New Roman" w:cs="Times New Roman"/>
-          <w:sz w:val="20"/>
-          <w:szCs w:val="20"/>
-          <w:lang w:val="fr-FR"/>
-        </w:rPr>
-      </w:pPr>
-      <w:r>
-        <w:rPr>
-          <w:rFonts w:ascii="Times New Roman" w:hAnsi="Times New Roman" w:cs="Times New Roman"/>
-          <w:sz w:val="20"/>
-          <w:szCs w:val="20"/>
-          <w:lang w:val="fr-FR"/>
+        </w:rPr>
+      </w:pPr>
+    </w:p>
+    <w:p>
+      <w:pPr>
+        <w:rPr>
+          <w:rFonts w:ascii="Times New Roman" w:hAnsi="Times New Roman" w:cs="Times New Roman"/>
+          <w:sz w:val="20"/>
+          <w:szCs w:val="20"/>
+        </w:rPr>
+      </w:pPr>
+      <w:r>
+        <w:rPr>
+          <w:rFonts w:ascii="Times New Roman" w:hAnsi="Times New Roman" w:cs="Times New Roman"/>
+          <w:sz w:val="20"/>
+          <w:szCs w:val="20"/>
         </w:rPr>
         <w:lastRenderedPageBreak/>
         <w:t>Font : Times New Roman</w:t>
@@ -859,7 +856,6 @@
           <w:rFonts w:ascii="Times New Roman" w:hAnsi="Times New Roman" w:cs="Times New Roman"/>
           <w:sz w:val="20"/>
           <w:szCs w:val="20"/>
-          <w:lang w:val="it-IT"/>
         </w:rPr>
       </w:pPr>
       <w:r>
@@ -875,7 +871,6 @@
           <w:rFonts w:ascii="Times New Roman" w:hAnsi="Times New Roman" w:cs="Times New Roman"/>
           <w:sz w:val="20"/>
           <w:szCs w:val="20"/>
-          <w:lang w:val="de-DE"/>
         </w:rPr>
         <w:t xml:space="preserve">Font size = </w:t>
       </w:r>
@@ -884,7 +879,6 @@
           <w:rFonts w:ascii="Times New Roman" w:hAnsi="Times New Roman" w:cs="Times New Roman"/>
           <w:sz w:val="20"/>
           <w:szCs w:val="20"/>
-          <w:lang w:val="de-DE"/>
         </w:rPr>
         <w:t xml:space="preserve">12. </w:t>
       </w:r>
@@ -901,34 +895,23 @@
           <w:rFonts w:ascii="Times New Roman" w:hAnsi="Times New Roman" w:cs="Times New Roman"/>
           <w:sz w:val="20"/>
           <w:szCs w:val="20"/>
-          <w:lang w:val="it-IT"/>
-        </w:rPr>
-        <w:t>No indenta</w:t>
-      </w:r>
-      <w:r>
-        <w:rPr>
-          <w:rFonts w:ascii="Times New Roman" w:hAnsi="Times New Roman" w:cs="Times New Roman"/>
-          <w:sz w:val="20"/>
-          <w:szCs w:val="20"/>
-          <w:lang w:val="it-IT"/>
-        </w:rPr>
-        <w:t xml:space="preserve">tion. </w:t>
-      </w:r>
-    </w:p>
-    <w:p>
-      <w:pPr>
-        <w:rPr>
-          <w:rFonts w:ascii="Times New Roman" w:hAnsi="Times New Roman" w:cs="Times New Roman"/>
-          <w:sz w:val="20"/>
-          <w:szCs w:val="20"/>
-        </w:rPr>
-      </w:pPr>
-      <w:r>
-        <w:rPr>
-          <w:rFonts w:ascii="Times New Roman" w:hAnsi="Times New Roman" w:cs="Times New Roman"/>
-          <w:sz w:val="20"/>
-          <w:szCs w:val="20"/>
-          <w:lang w:val="it-IT"/>
+        </w:rPr>
+        <w:t xml:space="preserve">No indentation. </w:t>
+      </w:r>
+    </w:p>
+    <w:p>
+      <w:pPr>
+        <w:rPr>
+          <w:rFonts w:ascii="Times New Roman" w:hAnsi="Times New Roman" w:cs="Times New Roman"/>
+          <w:sz w:val="20"/>
+          <w:szCs w:val="20"/>
+        </w:rPr>
+      </w:pPr>
+      <w:r>
+        <w:rPr>
+          <w:rFonts w:ascii="Times New Roman" w:hAnsi="Times New Roman" w:cs="Times New Roman"/>
+          <w:sz w:val="20"/>
+          <w:szCs w:val="20"/>
         </w:rPr>
         <w:t xml:space="preserve">Text in paragraph: </w:t>
       </w:r>
@@ -1297,6 +1280,94 @@
           <w:szCs w:val="20"/>
         </w:rPr>
         <w:t>For inserting foot notes: go in References -&gt; Insert Footnotes.</w:t>
+      </w:r>
+    </w:p>
+    <w:p>
+      <w:pPr>
+        <w:jc w:val="both"/>
+        <w:rPr>
+          <w:rFonts w:ascii="Times New Roman" w:hAnsi="Times New Roman" w:cs="Times New Roman"/>
+          <w:sz w:val="20"/>
+          <w:szCs w:val="20"/>
+        </w:rPr>
+      </w:pPr>
+      <w:r>
+        <w:rPr>
+          <w:rFonts w:ascii="Times New Roman" w:hAnsi="Times New Roman" w:cs="Times New Roman"/>
+          <w:sz w:val="20"/>
+          <w:szCs w:val="20"/>
+        </w:rPr>
+        <w:lastRenderedPageBreak/>
+        <w:t xml:space="preserve">Super Important: avoid “We / I” statements. Instead shift focus to the action or result. </w:t>
+      </w:r>
+    </w:p>
+    <w:p>
+      <w:pPr>
+        <w:jc w:val="both"/>
+        <w:rPr>
+          <w:rFonts w:ascii="Times New Roman" w:hAnsi="Times New Roman" w:cs="Times New Roman"/>
+          <w:sz w:val="20"/>
+          <w:szCs w:val="20"/>
+        </w:rPr>
+      </w:pPr>
+      <w:r>
+        <w:rPr>
+          <w:rFonts w:ascii="Times New Roman" w:hAnsi="Times New Roman" w:cs="Times New Roman"/>
+          <w:sz w:val="20"/>
+          <w:szCs w:val="20"/>
+        </w:rPr>
+        <w:t xml:space="preserve">Example: “We conducted an experiment” </w:t>
+      </w:r>
+      <w:r>
+        <w:rPr>
+          <w:rFonts w:ascii="Times New Roman" w:hAnsi="Times New Roman" w:cs="Times New Roman"/>
+          <w:sz w:val="20"/>
+          <w:szCs w:val="20"/>
+        </w:rPr>
+        <w:sym w:font="Wingdings" w:char="F0E0"/>
+      </w:r>
+      <w:r>
+        <w:rPr>
+          <w:rFonts w:ascii="Times New Roman" w:hAnsi="Times New Roman" w:cs="Times New Roman"/>
+          <w:sz w:val="20"/>
+          <w:szCs w:val="20"/>
+        </w:rPr>
+        <w:t xml:space="preserve"> “The experiment was conducted” “</w:t>
+      </w:r>
+    </w:p>
+    <w:p>
+      <w:pPr>
+        <w:jc w:val="both"/>
+        <w:rPr>
+          <w:rFonts w:ascii="Times New Roman" w:hAnsi="Times New Roman" w:cs="Times New Roman"/>
+          <w:sz w:val="20"/>
+          <w:szCs w:val="20"/>
+        </w:rPr>
+      </w:pPr>
+      <w:r>
+        <w:rPr>
+          <w:rFonts w:ascii="Times New Roman" w:hAnsi="Times New Roman" w:cs="Times New Roman"/>
+          <w:sz w:val="20"/>
+          <w:szCs w:val="20"/>
+        </w:rPr>
+        <w:tab/>
+        <w:t xml:space="preserve">  “We observed …” </w:t>
+      </w:r>
+      <w:r>
+        <w:rPr>
+          <w:rFonts w:ascii="Times New Roman" w:hAnsi="Times New Roman" w:cs="Times New Roman"/>
+          <w:sz w:val="20"/>
+          <w:szCs w:val="20"/>
+        </w:rPr>
+        <w:sym w:font="Wingdings" w:char="F0E0"/>
+      </w:r>
+      <w:r>
+        <w:rPr>
+          <w:rFonts w:ascii="Times New Roman" w:hAnsi="Times New Roman" w:cs="Times New Roman"/>
+          <w:sz w:val="20"/>
+          <w:szCs w:val="20"/>
+        </w:rPr>
+        <w:t xml:space="preserve"> “It was observed that…”</w:t>
       </w:r>
     </w:p>
     <w:sectPr>

</xml_diff>